<commit_message>
Added support for headers without pagination.
</commit_message>
<xml_diff>
--- a/examples/Demo/Resources/toc-doc-paginated.docx
+++ b/examples/Demo/Resources/toc-doc-paginated.docx
@@ -4,6 +4,13 @@
   <w:body>
     <w:sdt>
       <w:sdtPr>
+        <w:rPr>
+          <w:rFonts w:asciiTheme="minorHAnsi" w:eastAsiaTheme="minorHAnsi" w:hAnsiTheme="minorHAnsi" w:cstheme="minorBidi"/>
+          <w:color w:val="auto"/>
+          <w:sz w:val="22"/>
+          <w:szCs w:val="22"/>
+          <w:lang w:val="ro-RO"/>
+        </w:rPr>
         <w:id w:val="766811407"/>
         <w:docPartObj>
           <w:docPartGallery w:val="Table of Contents"/>
@@ -12,14 +19,9 @@
       </w:sdtPr>
       <w:sdtEndPr>
         <w:rPr>
-          <w:rFonts w:asciiTheme="minorHAnsi" w:eastAsiaTheme="minorHAnsi" w:hAnsiTheme="minorHAnsi" w:cstheme="minorBidi"/>
           <w:b/>
           <w:bCs/>
           <w:noProof/>
-          <w:color w:val="auto"/>
-          <w:sz w:val="22"/>
-          <w:szCs w:val="22"/>
-          <w:lang w:val="ro-RO"/>
         </w:rPr>
       </w:sdtEndPr>
       <w:sdtContent>
@@ -48,7 +50,8 @@
     </w:sdt>
     <w:p/>
     <w:sectPr>
-      <w:footerReference w:type="default" r:id="rId7"/>
+      <w:headerReference w:type="default" r:id="rId7"/>
+      <w:footerReference w:type="default" r:id="rId8"/>
       <w:pgSz w:w="12240" w:h="15840"/>
       <w:pgMar w:top="1440" w:right="1440" w:bottom="1440" w:left="1440" w:header="720" w:footer="720" w:gutter="0"/>
       <w:cols w:space="720"/>
@@ -85,6 +88,38 @@
 
 <file path=word/footer1.xml><?xml version="1.0" encoding="utf-8"?>
 <w:ftr xmlns:wpc="http://schemas.microsoft.com/office/word/2010/wordprocessingCanvas" xmlns:cx="http://schemas.microsoft.com/office/drawing/2014/chartex" xmlns:cx1="http://schemas.microsoft.com/office/drawing/2015/9/8/chartex" xmlns:cx2="http://schemas.microsoft.com/office/drawing/2015/10/21/chartex" xmlns:cx3="http://schemas.microsoft.com/office/drawing/2016/5/9/chartex" xmlns:cx4="http://schemas.microsoft.com/office/drawing/2016/5/10/chartex" xmlns:cx5="http://schemas.microsoft.com/office/drawing/2016/5/11/chartex" xmlns:cx6="http://schemas.microsoft.com/office/drawing/2016/5/12/chartex" xmlns:cx7="http://schemas.microsoft.com/office/drawing/2016/5/13/chartex" xmlns:cx8="http://schemas.microsoft.com/office/drawing/2016/5/14/chartex" xmlns:mc="http://schemas.openxmlformats.org/markup-compatibility/2006" xmlns:aink="http://schemas.microsoft.com/office/drawing/2016/ink" xmlns:am3d="http://schemas.microsoft.com/office/drawing/2017/model3d" xmlns:o="urn:schemas-microsoft-com:office:office" xmlns:r="http://schemas.openxmlformats.org/officeDocument/2006/relationships" xmlns:m="http://schemas.openxmlformats.org/officeDocument/2006/math" xmlns:v="urn:schemas-microsoft-com:vml" xmlns:wp14="http://schemas.microsoft.com/office/word/2010/wordprocessingDrawing" xmlns:wp="http://schemas.openxmlformats.org/drawingml/2006/wordprocessingDrawing" xmlns:w10="urn:schemas-microsoft-com:office:word" xmlns:w="http://schemas.openxmlformats.org/wordprocessingml/2006/main" xmlns:w14="http://schemas.microsoft.com/office/word/2010/wordml" xmlns:w15="http://schemas.microsoft.com/office/word/2012/wordml" xmlns:w16cex="http://schemas.microsoft.com/office/word/2018/wordml/cex" xmlns:w16cid="http://schemas.microsoft.com/office/word/2016/wordml/cid" xmlns:w16="http://schemas.microsoft.com/office/word/2018/wordml" xmlns:w16se="http://schemas.microsoft.com/office/word/2015/wordml/symex" xmlns:wpg="http://schemas.microsoft.com/office/word/2010/wordprocessingGroup" xmlns:wpi="http://schemas.microsoft.com/office/word/2010/wordprocessingInk" xmlns:wne="http://schemas.microsoft.com/office/word/2006/wordml" xmlns:wps="http://schemas.microsoft.com/office/word/2010/wordprocessingShape" mc:Ignorable="w14 w15 w16se w16cid w16 w16cex wp14">
+  <w:p>
+    <w:pPr>
+      <w:pStyle w:val="Footer"/>
+    </w:pPr>
+    <w:proofErr w:type="spellStart"/>
+    <w:r>
+      <w:t>Testing</w:t>
+    </w:r>
+    <w:proofErr w:type="spellEnd"/>
+    <w:r>
+      <w:t xml:space="preserve"> for </w:t>
+    </w:r>
+    <w:proofErr w:type="spellStart"/>
+    <w:r>
+      <w:t>new</w:t>
+    </w:r>
+    <w:proofErr w:type="spellEnd"/>
+    <w:r>
+      <w:t xml:space="preserve"> </w:t>
+    </w:r>
+    <w:proofErr w:type="spellStart"/>
+    <w:r>
+      <w:t>shit</w:t>
+    </w:r>
+    <w:proofErr w:type="spellEnd"/>
+  </w:p>
+  <w:p>
+    <w:pPr>
+      <w:pStyle w:val="Footer"/>
+      <w:jc w:val="right"/>
+    </w:pPr>
+  </w:p>
   <w:sdt>
     <w:sdtPr>
       <w:id w:val="-1316030914"/>
@@ -93,6 +128,7 @@
         <w:docPartUnique/>
       </w:docPartObj>
     </w:sdtPr>
+    <w:sdtEndPr/>
     <w:sdtContent>
       <w:p>
         <w:pPr>
@@ -148,6 +184,29 @@
     </w:p>
   </w:footnote>
 </w:footnotes>
+</file>
+
+<file path=word/header1.xml><?xml version="1.0" encoding="utf-8"?>
+<w:hdr xmlns:wpc="http://schemas.microsoft.com/office/word/2010/wordprocessingCanvas" xmlns:cx="http://schemas.microsoft.com/office/drawing/2014/chartex" xmlns:cx1="http://schemas.microsoft.com/office/drawing/2015/9/8/chartex" xmlns:cx2="http://schemas.microsoft.com/office/drawing/2015/10/21/chartex" xmlns:cx3="http://schemas.microsoft.com/office/drawing/2016/5/9/chartex" xmlns:cx4="http://schemas.microsoft.com/office/drawing/2016/5/10/chartex" xmlns:cx5="http://schemas.microsoft.com/office/drawing/2016/5/11/chartex" xmlns:cx6="http://schemas.microsoft.com/office/drawing/2016/5/12/chartex" xmlns:cx7="http://schemas.microsoft.com/office/drawing/2016/5/13/chartex" xmlns:cx8="http://schemas.microsoft.com/office/drawing/2016/5/14/chartex" xmlns:mc="http://schemas.openxmlformats.org/markup-compatibility/2006" xmlns:aink="http://schemas.microsoft.com/office/drawing/2016/ink" xmlns:am3d="http://schemas.microsoft.com/office/drawing/2017/model3d" xmlns:o="urn:schemas-microsoft-com:office:office" xmlns:r="http://schemas.openxmlformats.org/officeDocument/2006/relationships" xmlns:m="http://schemas.openxmlformats.org/officeDocument/2006/math" xmlns:v="urn:schemas-microsoft-com:vml" xmlns:wp14="http://schemas.microsoft.com/office/word/2010/wordprocessingDrawing" xmlns:wp="http://schemas.openxmlformats.org/drawingml/2006/wordprocessingDrawing" xmlns:w10="urn:schemas-microsoft-com:office:word" xmlns:w="http://schemas.openxmlformats.org/wordprocessingml/2006/main" xmlns:w14="http://schemas.microsoft.com/office/word/2010/wordml" xmlns:w15="http://schemas.microsoft.com/office/word/2012/wordml" xmlns:w16cex="http://schemas.microsoft.com/office/word/2018/wordml/cex" xmlns:w16cid="http://schemas.microsoft.com/office/word/2016/wordml/cid" xmlns:w16="http://schemas.microsoft.com/office/word/2018/wordml" xmlns:w16se="http://schemas.microsoft.com/office/word/2015/wordml/symex" xmlns:wpg="http://schemas.microsoft.com/office/word/2010/wordprocessingGroup" xmlns:wpi="http://schemas.microsoft.com/office/word/2010/wordprocessingInk" xmlns:wne="http://schemas.microsoft.com/office/word/2006/wordml" xmlns:wps="http://schemas.microsoft.com/office/word/2010/wordprocessingShape" mc:Ignorable="w14 w15 w16se w16cid w16 w16cex wp14">
+  <w:p>
+    <w:pPr>
+      <w:pStyle w:val="Header"/>
+      <w:tabs>
+        <w:tab w:val="clear" w:pos="4513"/>
+        <w:tab w:val="clear" w:pos="9026"/>
+        <w:tab w:val="left" w:pos="1680"/>
+      </w:tabs>
+    </w:pPr>
+    <w:r>
+      <w:tab/>
+    </w:r>
+    <w:proofErr w:type="spellStart"/>
+    <w:r>
+      <w:t>teasasa</w:t>
+    </w:r>
+    <w:proofErr w:type="spellEnd"/>
+  </w:p>
+</w:hdr>
 </file>
 
 <file path=word/styles.xml><?xml version="1.0" encoding="utf-8"?>
@@ -972,7 +1031,7 @@
 </file>
 
 <file path=customXml/itemProps1.xml><?xml version="1.0" encoding="utf-8"?>
-<ds:datastoreItem xmlns:ds="http://schemas.openxmlformats.org/officeDocument/2006/customXml" ds:itemID="{95818133-52E5-425F-B9D6-FB8B120BE1D1}">
+<ds:datastoreItem xmlns:ds="http://schemas.openxmlformats.org/officeDocument/2006/customXml" ds:itemID="{5B4F3A78-C9B5-4871-A467-D51BDE09C478}">
   <ds:schemaRefs>
     <ds:schemaRef ds:uri="http://schemas.openxmlformats.org/officeDocument/2006/bibliography"/>
   </ds:schemaRefs>

</xml_diff>